<commit_message>
Updated The Currency Mark
</commit_message>
<xml_diff>
--- a/Docs/Feasibility Study for Smart للعقارات.docx
+++ b/Docs/Feasibility Study for Smart للعقارات.docx
@@ -1061,6 +1061,15 @@
           <w:sz w:val="30"/>
           <w:szCs w:val="30"/>
         </w:rPr>
+        <w:t>$</w:t>
+      </w:r>
+      <w:r>
+        <w:rPr>
+          <w:b/>
+          <w:bCs/>
+          <w:sz w:val="30"/>
+          <w:szCs w:val="30"/>
+        </w:rPr>
         <w:t>50,000.</w:t>
       </w:r>
     </w:p>
@@ -1102,6 +1111,15 @@
           <w:sz w:val="30"/>
           <w:szCs w:val="30"/>
         </w:rPr>
+        <w:t>$</w:t>
+      </w:r>
+      <w:r>
+        <w:rPr>
+          <w:b/>
+          <w:bCs/>
+          <w:sz w:val="30"/>
+          <w:szCs w:val="30"/>
+        </w:rPr>
         <w:t>10,000.</w:t>
       </w:r>
     </w:p>
@@ -1143,6 +1161,15 @@
           <w:sz w:val="30"/>
           <w:szCs w:val="30"/>
         </w:rPr>
+        <w:t>$</w:t>
+      </w:r>
+      <w:r>
+        <w:rPr>
+          <w:b/>
+          <w:bCs/>
+          <w:sz w:val="30"/>
+          <w:szCs w:val="30"/>
+        </w:rPr>
         <w:t>5,000 per month.</w:t>
       </w:r>
     </w:p>
@@ -1192,6 +1219,15 @@
           <w:sz w:val="30"/>
           <w:szCs w:val="30"/>
         </w:rPr>
+        <w:t>$</w:t>
+      </w:r>
+      <w:r>
+        <w:rPr>
+          <w:b/>
+          <w:bCs/>
+          <w:sz w:val="30"/>
+          <w:szCs w:val="30"/>
+        </w:rPr>
         <w:t>100 to use our platform. We estimate that we can acquire 50 apartment owners</w:t>
       </w:r>
       <w:r>
@@ -1202,6 +1238,15 @@
           <w:szCs w:val="30"/>
         </w:rPr>
         <w:t xml:space="preserve"> in the first year, generating </w:t>
+      </w:r>
+      <w:r>
+        <w:rPr>
+          <w:b/>
+          <w:bCs/>
+          <w:sz w:val="30"/>
+          <w:szCs w:val="30"/>
+        </w:rPr>
+        <w:t>$</w:t>
       </w:r>
       <w:r>
         <w:rPr>
@@ -1251,6 +1296,15 @@
           <w:sz w:val="30"/>
           <w:szCs w:val="30"/>
         </w:rPr>
+        <w:t>$</w:t>
+      </w:r>
+      <w:r>
+        <w:rPr>
+          <w:b/>
+          <w:bCs/>
+          <w:sz w:val="30"/>
+          <w:szCs w:val="30"/>
+        </w:rPr>
         <w:t>1,000 per month and an average of 10 rentals per month,</w:t>
       </w:r>
       <w:r>
@@ -1261,6 +1315,15 @@
           <w:szCs w:val="30"/>
         </w:rPr>
         <w:t xml:space="preserve"> we can generate an additional </w:t>
+      </w:r>
+      <w:r>
+        <w:rPr>
+          <w:b/>
+          <w:bCs/>
+          <w:sz w:val="30"/>
+          <w:szCs w:val="30"/>
+        </w:rPr>
+        <w:t>$</w:t>
       </w:r>
       <w:r>
         <w:rPr>
@@ -1311,8 +1374,15 @@
         </w:rPr>
         <w:t xml:space="preserve">tes, we can expect to generate </w:t>
       </w:r>
-      <w:bookmarkStart w:id="0" w:name="_GoBack"/>
-      <w:bookmarkEnd w:id="0"/>
+      <w:r>
+        <w:rPr>
+          <w:b/>
+          <w:bCs/>
+          <w:sz w:val="30"/>
+          <w:szCs w:val="30"/>
+        </w:rPr>
+        <w:t>$</w:t>
+      </w:r>
       <w:r>
         <w:rPr>
           <w:b/>
@@ -1361,6 +1431,15 @@
           <w:sz w:val="30"/>
           <w:szCs w:val="30"/>
         </w:rPr>
+        <w:t>$</w:t>
+      </w:r>
+      <w:r>
+        <w:rPr>
+          <w:b/>
+          <w:bCs/>
+          <w:sz w:val="30"/>
+          <w:szCs w:val="30"/>
+        </w:rPr>
         <w:t>75,000 per year, we</w:t>
       </w:r>
       <w:r>
@@ -1372,6 +1451,17 @@
         </w:rPr>
         <w:t xml:space="preserve"> can expect to incur a loss of </w:t>
       </w:r>
+      <w:r>
+        <w:rPr>
+          <w:b/>
+          <w:bCs/>
+          <w:sz w:val="30"/>
+          <w:szCs w:val="30"/>
+        </w:rPr>
+        <w:t>$</w:t>
+      </w:r>
+      <w:bookmarkStart w:id="0" w:name="_GoBack"/>
+      <w:bookmarkEnd w:id="0"/>
       <w:r>
         <w:rPr>
           <w:b/>
@@ -4682,7 +4772,7 @@
 </file>
 
 <file path=customXml/itemProps1.xml><?xml version="1.0" encoding="utf-8"?>
-<ds:datastoreItem xmlns:ds="http://schemas.openxmlformats.org/officeDocument/2006/customXml" ds:itemID="{42876798-2F24-4ECE-9795-F8469DE36E56}">
+<ds:datastoreItem xmlns:ds="http://schemas.openxmlformats.org/officeDocument/2006/customXml" ds:itemID="{31854DFB-113C-4B42-8F61-902B2A1DFC28}">
   <ds:schemaRefs>
     <ds:schemaRef ds:uri="http://schemas.openxmlformats.org/officeDocument/2006/bibliography"/>
   </ds:schemaRefs>

</xml_diff>

<commit_message>
i change my name to twfyq
</commit_message>
<xml_diff>
--- a/Docs/Feasibility Study for Smart للعقارات.docx
+++ b/Docs/Feasibility Study for Smart للعقارات.docx
@@ -1,6 +1,6 @@
 
 <file path=word/document.xml><?xml version="1.0" encoding="utf-8"?>
-<w:document xmlns:wpc="http://schemas.microsoft.com/office/word/2010/wordprocessingCanvas" xmlns:cx="http://schemas.microsoft.com/office/drawing/2014/chartex" xmlns:cx1="http://schemas.microsoft.com/office/drawing/2015/9/8/chartex" xmlns:mc="http://schemas.openxmlformats.org/markup-compatibility/2006" xmlns:o="urn:schemas-microsoft-com:office:office" xmlns:r="http://schemas.openxmlformats.org/officeDocument/2006/relationships" xmlns:m="http://schemas.openxmlformats.org/officeDocument/2006/math" xmlns:v="urn:schemas-microsoft-com:vml" xmlns:wp14="http://schemas.microsoft.com/office/word/2010/wordprocessingDrawing" xmlns:wp="http://schemas.openxmlformats.org/drawingml/2006/wordprocessingDrawing" xmlns:w10="urn:schemas-microsoft-com:office:word" xmlns:w="http://schemas.openxmlformats.org/wordprocessingml/2006/main" xmlns:w14="http://schemas.microsoft.com/office/word/2010/wordml" xmlns:w15="http://schemas.microsoft.com/office/word/2012/wordml" xmlns:w16se="http://schemas.microsoft.com/office/word/2015/wordml/symex" xmlns:wpg="http://schemas.microsoft.com/office/word/2010/wordprocessingGroup" xmlns:wpi="http://schemas.microsoft.com/office/word/2010/wordprocessingInk" xmlns:wne="http://schemas.microsoft.com/office/word/2006/wordml" xmlns:wps="http://schemas.microsoft.com/office/word/2010/wordprocessingShape" mc:Ignorable="w14 w15 w16se wp14">
+<w:document xmlns:wpc="http://schemas.microsoft.com/office/word/2010/wordprocessingCanvas" xmlns:mc="http://schemas.openxmlformats.org/markup-compatibility/2006" xmlns:o="urn:schemas-microsoft-com:office:office" xmlns:r="http://schemas.openxmlformats.org/officeDocument/2006/relationships" xmlns:m="http://schemas.openxmlformats.org/officeDocument/2006/math" xmlns:v="urn:schemas-microsoft-com:vml" xmlns:wp14="http://schemas.microsoft.com/office/word/2010/wordprocessingDrawing" xmlns:wp="http://schemas.openxmlformats.org/drawingml/2006/wordprocessingDrawing" xmlns:w10="urn:schemas-microsoft-com:office:word" xmlns:w="http://schemas.openxmlformats.org/wordprocessingml/2006/main" xmlns:w14="http://schemas.microsoft.com/office/word/2010/wordml" xmlns:w15="http://schemas.microsoft.com/office/word/2012/wordml" xmlns:wpg="http://schemas.microsoft.com/office/word/2010/wordprocessingGroup" xmlns:wpi="http://schemas.microsoft.com/office/word/2010/wordprocessingInk" xmlns:wne="http://schemas.microsoft.com/office/word/2006/wordml" xmlns:wps="http://schemas.microsoft.com/office/word/2010/wordprocessingShape" mc:Ignorable="w14 w15 wp14">
   <w:body>
     <w:p>
       <w:pPr>
@@ -205,8 +205,64 @@
           <w:sz w:val="30"/>
           <w:szCs w:val="30"/>
         </w:rPr>
-        <w:t>3) Mohamed Roshdy Tawfik Soliman</w:t>
-      </w:r>
+        <w:t xml:space="preserve">3) Mohamed </w:t>
+      </w:r>
+      <w:proofErr w:type="spellStart"/>
+      <w:r>
+        <w:rPr>
+          <w:rFonts w:asciiTheme="minorBidi" w:eastAsia="Times New Roman" w:hAnsiTheme="minorBidi"/>
+          <w:b/>
+          <w:bCs/>
+          <w:sz w:val="30"/>
+          <w:szCs w:val="30"/>
+        </w:rPr>
+        <w:t>Roshdy</w:t>
+      </w:r>
+      <w:proofErr w:type="spellEnd"/>
+      <w:r>
+        <w:rPr>
+          <w:rFonts w:asciiTheme="minorBidi" w:eastAsia="Times New Roman" w:hAnsiTheme="minorBidi"/>
+          <w:b/>
+          <w:bCs/>
+          <w:sz w:val="30"/>
+          <w:szCs w:val="30"/>
+        </w:rPr>
+        <w:t xml:space="preserve"> </w:t>
+      </w:r>
+      <w:proofErr w:type="spellStart"/>
+      <w:r>
+        <w:rPr>
+          <w:rFonts w:asciiTheme="minorBidi" w:eastAsia="Times New Roman" w:hAnsiTheme="minorBidi"/>
+          <w:b/>
+          <w:bCs/>
+          <w:sz w:val="30"/>
+          <w:szCs w:val="30"/>
+        </w:rPr>
+        <w:t>Twfyq</w:t>
+      </w:r>
+      <w:proofErr w:type="spellEnd"/>
+      <w:r>
+        <w:rPr>
+          <w:rFonts w:asciiTheme="minorBidi" w:eastAsia="Times New Roman" w:hAnsiTheme="minorBidi"/>
+          <w:b/>
+          <w:bCs/>
+          <w:sz w:val="30"/>
+          <w:szCs w:val="30"/>
+        </w:rPr>
+        <w:t xml:space="preserve"> </w:t>
+      </w:r>
+      <w:proofErr w:type="spellStart"/>
+      <w:r>
+        <w:rPr>
+          <w:rFonts w:asciiTheme="minorBidi" w:eastAsia="Times New Roman" w:hAnsiTheme="minorBidi"/>
+          <w:b/>
+          <w:bCs/>
+          <w:sz w:val="30"/>
+          <w:szCs w:val="30"/>
+        </w:rPr>
+        <w:t>Soliman</w:t>
+      </w:r>
+      <w:proofErr w:type="spellEnd"/>
     </w:p>
     <w:p>
       <w:pPr>
@@ -877,27 +933,7 @@
           <w:sz w:val="31"/>
           <w:szCs w:val="31"/>
         </w:rPr>
-        <w:t xml:space="preserve">A secure database to store user information, apartment listings, and booking details, which </w:t>
-      </w:r>
-      <w:proofErr w:type="gramStart"/>
-      <w:r>
-        <w:rPr>
-          <w:b/>
-          <w:bCs/>
-          <w:sz w:val="31"/>
-          <w:szCs w:val="31"/>
-        </w:rPr>
-        <w:t>can be achieved</w:t>
-      </w:r>
-      <w:proofErr w:type="gramEnd"/>
-      <w:r>
-        <w:rPr>
-          <w:b/>
-          <w:bCs/>
-          <w:sz w:val="31"/>
-          <w:szCs w:val="31"/>
-        </w:rPr>
-        <w:t xml:space="preserve"> through a cloud-based service such as AWS or Google Cloud Platform.</w:t>
+        <w:t>A secure database to store user information, apartment listings, and booking details, which can be achieved through a cloud-based service such as AWS or Google Cloud Platform.</w:t>
       </w:r>
     </w:p>
     <w:p>
@@ -920,27 +956,7 @@
           <w:sz w:val="31"/>
           <w:szCs w:val="31"/>
         </w:rPr>
-        <w:t xml:space="preserve">Payment gateway integration to allow users to make secure online payments for apartment bookings, which </w:t>
-      </w:r>
-      <w:proofErr w:type="gramStart"/>
-      <w:r>
-        <w:rPr>
-          <w:b/>
-          <w:bCs/>
-          <w:sz w:val="31"/>
-          <w:szCs w:val="31"/>
-        </w:rPr>
-        <w:t>can be achieved</w:t>
-      </w:r>
-      <w:proofErr w:type="gramEnd"/>
-      <w:r>
-        <w:rPr>
-          <w:b/>
-          <w:bCs/>
-          <w:sz w:val="31"/>
-          <w:szCs w:val="31"/>
-        </w:rPr>
-        <w:t xml:space="preserve"> through a service such as Stripe or PayPal.</w:t>
+        <w:t>Payment gateway integration to allow users to make secure online payments for apartment bookings, which can be achieved through a service such as Stripe or PayPal.</w:t>
       </w:r>
     </w:p>
     <w:p>
@@ -1460,8 +1476,6 @@
         </w:rPr>
         <w:t>$</w:t>
       </w:r>
-      <w:bookmarkStart w:id="0" w:name="_GoBack"/>
-      <w:bookmarkEnd w:id="0"/>
       <w:r>
         <w:rPr>
           <w:b/>
@@ -1634,27 +1648,7 @@
           <w:sz w:val="30"/>
           <w:szCs w:val="30"/>
         </w:rPr>
-        <w:t xml:space="preserve">We need to ensure that the rental property is located in an area that </w:t>
-      </w:r>
-      <w:proofErr w:type="gramStart"/>
-      <w:r>
-        <w:rPr>
-          <w:b/>
-          <w:bCs/>
-          <w:sz w:val="30"/>
-          <w:szCs w:val="30"/>
-        </w:rPr>
-        <w:t>is zoned</w:t>
-      </w:r>
-      <w:proofErr w:type="gramEnd"/>
-      <w:r>
-        <w:rPr>
-          <w:b/>
-          <w:bCs/>
-          <w:sz w:val="30"/>
-          <w:szCs w:val="30"/>
-        </w:rPr>
-        <w:t xml:space="preserve"> for residential use and that we comply with all the zoning regulations set by the local government.</w:t>
+        <w:t>We need to ensure that the rental property is located in an area that is zoned for residential use and that we comply with all the zoning regulations set by the local government.</w:t>
       </w:r>
     </w:p>
     <w:p>
@@ -1710,8 +1704,10 @@
           <w:sz w:val="35"/>
           <w:szCs w:val="35"/>
         </w:rPr>
-        <w:t xml:space="preserve">Based on the above factors, we can conclude that our Apartment Rental project is legally and regulatory feasible as long as we comply with all the relevant laws and </w:t>
-      </w:r>
+        <w:t>Based on the above factors, we can conclude that our Apartment Rental project is legally and regulatory feasible as long as we compl</w:t>
+      </w:r>
+      <w:bookmarkStart w:id="0" w:name="_GoBack"/>
+      <w:bookmarkEnd w:id="0"/>
       <w:r>
         <w:rPr>
           <w:b/>
@@ -1719,6 +1715,15 @@
           <w:sz w:val="35"/>
           <w:szCs w:val="35"/>
         </w:rPr>
+        <w:t xml:space="preserve">y with all the relevant laws and </w:t>
+      </w:r>
+      <w:r>
+        <w:rPr>
+          <w:b/>
+          <w:bCs/>
+          <w:sz w:val="35"/>
+          <w:szCs w:val="35"/>
+        </w:rPr>
         <w:lastRenderedPageBreak/>
         <w:t>regulations related to rental properties in the area where the property is located.</w:t>
       </w:r>
@@ -1767,67 +1772,7 @@
           <w:sz w:val="35"/>
           <w:szCs w:val="35"/>
         </w:rPr>
-        <w:t xml:space="preserve"> Apartment Rental project </w:t>
-      </w:r>
-      <w:proofErr w:type="gramStart"/>
-      <w:r>
-        <w:rPr>
-          <w:b/>
-          <w:bCs/>
-          <w:sz w:val="35"/>
-          <w:szCs w:val="35"/>
-        </w:rPr>
-        <w:t>is not expected</w:t>
-      </w:r>
-      <w:proofErr w:type="gramEnd"/>
-      <w:r>
-        <w:rPr>
-          <w:b/>
-          <w:bCs/>
-          <w:sz w:val="35"/>
-          <w:szCs w:val="35"/>
-        </w:rPr>
-        <w:t xml:space="preserve"> to have any significant negative impact on the environment or society. However, it is important to ensure that the project complies with all relevant laws and regulations regarding building codes, zoning laws, and tenant rights. Additionally, the project </w:t>
-      </w:r>
-      <w:proofErr w:type="gramStart"/>
-      <w:r>
-        <w:rPr>
-          <w:b/>
-          <w:bCs/>
-          <w:sz w:val="35"/>
-          <w:szCs w:val="35"/>
-        </w:rPr>
-        <w:t>should be designed and executed with the goal of minimizing waste and energy consumption, and promoting sustainability</w:t>
-      </w:r>
-      <w:proofErr w:type="gramEnd"/>
-      <w:r>
-        <w:rPr>
-          <w:b/>
-          <w:bCs/>
-          <w:sz w:val="35"/>
-          <w:szCs w:val="35"/>
-        </w:rPr>
-        <w:t xml:space="preserve">. This </w:t>
-      </w:r>
-      <w:proofErr w:type="gramStart"/>
-      <w:r>
-        <w:rPr>
-          <w:b/>
-          <w:bCs/>
-          <w:sz w:val="35"/>
-          <w:szCs w:val="35"/>
-        </w:rPr>
-        <w:t>can be achieved</w:t>
-      </w:r>
-      <w:proofErr w:type="gramEnd"/>
-      <w:r>
-        <w:rPr>
-          <w:b/>
-          <w:bCs/>
-          <w:sz w:val="35"/>
-          <w:szCs w:val="35"/>
-        </w:rPr>
-        <w:t xml:space="preserve"> by using eco-friendly building materials, energy-efficient appliances, and implementing recycling programs. Socially, the project can have a positive impact by providing safe and comfortable living spaces for tenants, contributing to the local economy, and creating job opportunities during construction and management of the apartments.</w:t>
+        <w:t xml:space="preserve"> Apartment Rental project is not expected to have any significant negative impact on the environment or society. However, it is important to ensure that the project complies with all relevant laws and regulations regarding building codes, zoning laws, and tenant rights. Additionally, the project should be designed and executed with the goal of minimizing waste and energy consumption, and promoting sustainability. This can be achieved by using eco-friendly building materials, energy-efficient appliances, and implementing recycling programs. Socially, the project can have a positive impact by providing safe and comfortable living spaces for tenants, contributing to the local economy, and creating job opportunities during construction and management of the apartments.</w:t>
       </w:r>
     </w:p>
     <w:p>
@@ -2228,27 +2173,7 @@
           <w:sz w:val="30"/>
           <w:szCs w:val="30"/>
         </w:rPr>
-        <w:t xml:space="preserve">There are legal and regulatory considerations that need to </w:t>
-      </w:r>
-      <w:proofErr w:type="gramStart"/>
-      <w:r>
-        <w:rPr>
-          <w:b/>
-          <w:bCs/>
-          <w:sz w:val="30"/>
-          <w:szCs w:val="30"/>
-        </w:rPr>
-        <w:t>be taken</w:t>
-      </w:r>
-      <w:proofErr w:type="gramEnd"/>
-      <w:r>
-        <w:rPr>
-          <w:b/>
-          <w:bCs/>
-          <w:sz w:val="30"/>
-          <w:szCs w:val="30"/>
-        </w:rPr>
-        <w:t xml:space="preserve"> into account, including zoning and rental laws.</w:t>
+        <w:t>There are legal and regulatory considerations that need to be taken into account, including zoning and rental laws.</w:t>
       </w:r>
     </w:p>
     <w:p>
@@ -2294,27 +2219,7 @@
           <w:sz w:val="30"/>
           <w:szCs w:val="30"/>
         </w:rPr>
-        <w:t xml:space="preserve">There are potential risks and constraints that could </w:t>
-      </w:r>
-      <w:proofErr w:type="gramStart"/>
-      <w:r>
-        <w:rPr>
-          <w:b/>
-          <w:bCs/>
-          <w:sz w:val="30"/>
-          <w:szCs w:val="30"/>
-        </w:rPr>
-        <w:t>impact</w:t>
-      </w:r>
-      <w:proofErr w:type="gramEnd"/>
-      <w:r>
-        <w:rPr>
-          <w:b/>
-          <w:bCs/>
-          <w:sz w:val="30"/>
-          <w:szCs w:val="30"/>
-        </w:rPr>
-        <w:t xml:space="preserve"> the project's success, such as market saturation, economic downturns, and natural disasters.</w:t>
+        <w:t>There are potential risks and constraints that could impact the project's success, such as market saturation, economic downturns, and natural disasters.</w:t>
       </w:r>
     </w:p>
     <w:p>
@@ -2342,47 +2247,7 @@
           <w:sz w:val="30"/>
           <w:szCs w:val="30"/>
         </w:rPr>
-        <w:t xml:space="preserve">Based on the findings above, it </w:t>
-      </w:r>
-      <w:proofErr w:type="gramStart"/>
-      <w:r>
-        <w:rPr>
-          <w:b/>
-          <w:bCs/>
-          <w:sz w:val="30"/>
-          <w:szCs w:val="30"/>
-        </w:rPr>
-        <w:t>is recommended</w:t>
-      </w:r>
-      <w:proofErr w:type="gramEnd"/>
-      <w:r>
-        <w:rPr>
-          <w:b/>
-          <w:bCs/>
-          <w:sz w:val="30"/>
-          <w:szCs w:val="30"/>
-        </w:rPr>
-        <w:t xml:space="preserve"> that the Apartment Rental project be pursued. The strong demand for rental apartments in the target market and the project's technical feasibility suggest a high likelihood of success. However, it is important to carefully consider the financial costs and legal and regulatory requirements and take steps to minimize any negative environmental and social impacts. Effective risk management strategies </w:t>
-      </w:r>
-      <w:proofErr w:type="gramStart"/>
-      <w:r>
-        <w:rPr>
-          <w:b/>
-          <w:bCs/>
-          <w:sz w:val="30"/>
-          <w:szCs w:val="30"/>
-        </w:rPr>
-        <w:t>should also be developed</w:t>
-      </w:r>
-      <w:proofErr w:type="gramEnd"/>
-      <w:r>
-        <w:rPr>
-          <w:b/>
-          <w:bCs/>
-          <w:sz w:val="30"/>
-          <w:szCs w:val="30"/>
-        </w:rPr>
-        <w:t xml:space="preserve"> to mitigate potential risks and constraints.</w:t>
+        <w:t>Based on the findings above, it is recommended that the Apartment Rental project be pursued. The strong demand for rental apartments in the target market and the project's technical feasibility suggest a high likelihood of success. However, it is important to carefully consider the financial costs and legal and regulatory requirements and take steps to minimize any negative environmental and social impacts. Effective risk management strategies should also be developed to mitigate potential risks and constraints.</w:t>
       </w:r>
     </w:p>
     <w:p>
@@ -2455,8 +2320,8 @@
 </file>
 
 <file path=word/numbering.xml><?xml version="1.0" encoding="utf-8"?>
-<w:numbering xmlns:wpc="http://schemas.microsoft.com/office/word/2010/wordprocessingCanvas" xmlns:cx="http://schemas.microsoft.com/office/drawing/2014/chartex" xmlns:cx1="http://schemas.microsoft.com/office/drawing/2015/9/8/chartex" xmlns:mc="http://schemas.openxmlformats.org/markup-compatibility/2006" xmlns:o="urn:schemas-microsoft-com:office:office" xmlns:r="http://schemas.openxmlformats.org/officeDocument/2006/relationships" xmlns:m="http://schemas.openxmlformats.org/officeDocument/2006/math" xmlns:v="urn:schemas-microsoft-com:vml" xmlns:wp14="http://schemas.microsoft.com/office/word/2010/wordprocessingDrawing" xmlns:wp="http://schemas.openxmlformats.org/drawingml/2006/wordprocessingDrawing" xmlns:w10="urn:schemas-microsoft-com:office:word" xmlns:w="http://schemas.openxmlformats.org/wordprocessingml/2006/main" xmlns:w14="http://schemas.microsoft.com/office/word/2010/wordml" xmlns:w15="http://schemas.microsoft.com/office/word/2012/wordml" xmlns:w16se="http://schemas.microsoft.com/office/word/2015/wordml/symex" xmlns:wpg="http://schemas.microsoft.com/office/word/2010/wordprocessingGroup" xmlns:wpi="http://schemas.microsoft.com/office/word/2010/wordprocessingInk" xmlns:wne="http://schemas.microsoft.com/office/word/2006/wordml" xmlns:wps="http://schemas.microsoft.com/office/word/2010/wordprocessingShape" mc:Ignorable="w14 w15 w16se wp14">
-  <w:abstractNum w:abstractNumId="0" w15:restartNumberingAfterBreak="0">
+<w:numbering xmlns:wpc="http://schemas.microsoft.com/office/word/2010/wordprocessingCanvas" xmlns:mc="http://schemas.openxmlformats.org/markup-compatibility/2006" xmlns:o="urn:schemas-microsoft-com:office:office" xmlns:r="http://schemas.openxmlformats.org/officeDocument/2006/relationships" xmlns:m="http://schemas.openxmlformats.org/officeDocument/2006/math" xmlns:v="urn:schemas-microsoft-com:vml" xmlns:wp14="http://schemas.microsoft.com/office/word/2010/wordprocessingDrawing" xmlns:wp="http://schemas.openxmlformats.org/drawingml/2006/wordprocessingDrawing" xmlns:w10="urn:schemas-microsoft-com:office:word" xmlns:w="http://schemas.openxmlformats.org/wordprocessingml/2006/main" xmlns:w14="http://schemas.microsoft.com/office/word/2010/wordml" xmlns:w15="http://schemas.microsoft.com/office/word/2012/wordml" xmlns:wpg="http://schemas.microsoft.com/office/word/2010/wordprocessingGroup" xmlns:wpi="http://schemas.microsoft.com/office/word/2010/wordprocessingInk" xmlns:wne="http://schemas.microsoft.com/office/word/2006/wordml" xmlns:wps="http://schemas.microsoft.com/office/word/2010/wordprocessingShape" mc:Ignorable="w14 w15 wp14">
+  <w:abstractNum w:abstractNumId="0">
     <w:nsid w:val="07016DD5"/>
     <w:multiLevelType w:val="multilevel"/>
     <w:tmpl w:val="9650117C"/>
@@ -2605,7 +2470,7 @@
       </w:rPr>
     </w:lvl>
   </w:abstractNum>
-  <w:abstractNum w:abstractNumId="1" w15:restartNumberingAfterBreak="0">
+  <w:abstractNum w:abstractNumId="1">
     <w:nsid w:val="27714D97"/>
     <w:multiLevelType w:val="multilevel"/>
     <w:tmpl w:val="CA361D64"/>
@@ -2754,7 +2619,7 @@
       </w:rPr>
     </w:lvl>
   </w:abstractNum>
-  <w:abstractNum w:abstractNumId="2" w15:restartNumberingAfterBreak="0">
+  <w:abstractNum w:abstractNumId="2">
     <w:nsid w:val="2CF448CB"/>
     <w:multiLevelType w:val="multilevel"/>
     <w:tmpl w:val="C596C32C"/>
@@ -2903,7 +2768,7 @@
       </w:rPr>
     </w:lvl>
   </w:abstractNum>
-  <w:abstractNum w:abstractNumId="3" w15:restartNumberingAfterBreak="0">
+  <w:abstractNum w:abstractNumId="3">
     <w:nsid w:val="3D0E79AE"/>
     <w:multiLevelType w:val="multilevel"/>
     <w:tmpl w:val="D58AB262"/>
@@ -3052,7 +2917,7 @@
       </w:rPr>
     </w:lvl>
   </w:abstractNum>
-  <w:abstractNum w:abstractNumId="4" w15:restartNumberingAfterBreak="0">
+  <w:abstractNum w:abstractNumId="4">
     <w:nsid w:val="4CCE510D"/>
     <w:multiLevelType w:val="multilevel"/>
     <w:tmpl w:val="46F8E982"/>
@@ -3201,7 +3066,7 @@
       </w:rPr>
     </w:lvl>
   </w:abstractNum>
-  <w:abstractNum w:abstractNumId="5" w15:restartNumberingAfterBreak="0">
+  <w:abstractNum w:abstractNumId="5">
     <w:nsid w:val="619965CC"/>
     <w:multiLevelType w:val="multilevel"/>
     <w:tmpl w:val="0D3C3590"/>
@@ -3350,7 +3215,7 @@
       </w:rPr>
     </w:lvl>
   </w:abstractNum>
-  <w:abstractNum w:abstractNumId="6" w15:restartNumberingAfterBreak="0">
+  <w:abstractNum w:abstractNumId="6">
     <w:nsid w:val="620B157D"/>
     <w:multiLevelType w:val="multilevel"/>
     <w:tmpl w:val="4C5E1A9A"/>
@@ -3499,7 +3364,7 @@
       </w:rPr>
     </w:lvl>
   </w:abstractNum>
-  <w:abstractNum w:abstractNumId="7" w15:restartNumberingAfterBreak="0">
+  <w:abstractNum w:abstractNumId="7">
     <w:nsid w:val="66AD5A50"/>
     <w:multiLevelType w:val="multilevel"/>
     <w:tmpl w:val="F6D4C768"/>
@@ -3676,7 +3541,7 @@
 </file>
 
 <file path=word/styles.xml><?xml version="1.0" encoding="utf-8"?>
-<w:styles xmlns:mc="http://schemas.openxmlformats.org/markup-compatibility/2006" xmlns:r="http://schemas.openxmlformats.org/officeDocument/2006/relationships" xmlns:w="http://schemas.openxmlformats.org/wordprocessingml/2006/main" xmlns:w14="http://schemas.microsoft.com/office/word/2010/wordml" xmlns:w15="http://schemas.microsoft.com/office/word/2012/wordml" xmlns:w16se="http://schemas.microsoft.com/office/word/2015/wordml/symex" mc:Ignorable="w14 w15 w16se">
+<w:styles xmlns:mc="http://schemas.openxmlformats.org/markup-compatibility/2006" xmlns:r="http://schemas.openxmlformats.org/officeDocument/2006/relationships" xmlns:w="http://schemas.openxmlformats.org/wordprocessingml/2006/main" xmlns:w14="http://schemas.microsoft.com/office/word/2010/wordml" xmlns:w15="http://schemas.microsoft.com/office/word/2012/wordml" mc:Ignorable="w14 w15">
   <w:docDefaults>
     <w:rPrDefault>
       <w:rPr>
@@ -4772,7 +4637,7 @@
 </file>
 
 <file path=customXml/itemProps1.xml><?xml version="1.0" encoding="utf-8"?>
-<ds:datastoreItem xmlns:ds="http://schemas.openxmlformats.org/officeDocument/2006/customXml" ds:itemID="{31854DFB-113C-4B42-8F61-902B2A1DFC28}">
+<ds:datastoreItem xmlns:ds="http://schemas.openxmlformats.org/officeDocument/2006/customXml" ds:itemID="{3561C5C9-4A27-4E51-93EF-7684AADF8D18}">
   <ds:schemaRefs>
     <ds:schemaRef ds:uri="http://schemas.openxmlformats.org/officeDocument/2006/bibliography"/>
   </ds:schemaRefs>

</xml_diff>